<commit_message>
actualización al modulo 4
</commit_message>
<xml_diff>
--- a/Recursos.docx
+++ b/Recursos.docx
@@ -37,6 +37,12 @@
     </w:p>
     <w:p/>
     <w:p>
+      <w:pPr>
+        <w:rPr>
+          <w:color w:val="0000FF"/>
+          <w:u w:val="single"/>
+        </w:rPr>
+      </w:pPr>
       <w:hyperlink r:id="rId4" w:history="1">
         <w:r>
           <w:rPr>
@@ -52,6 +58,39 @@
           <w:lang w:val="es-MX"/>
         </w:rPr>
       </w:pPr>
+    </w:p>
+    <w:p>
+      <w:pPr>
+        <w:rPr>
+          <w:lang w:val="es-MX"/>
+        </w:rPr>
+      </w:pPr>
+    </w:p>
+    <w:p>
+      <w:pPr>
+        <w:rPr>
+          <w:lang w:val="es-MX"/>
+        </w:rPr>
+      </w:pPr>
+      <w:r>
+        <w:rPr>
+          <w:lang w:val="es-MX"/>
+        </w:rPr>
+        <w:t>Página web para generar paleta de colores de manera aleatoria:</w:t>
+      </w:r>
+    </w:p>
+    <w:p>
+      <w:pPr>
+        <w:rPr>
+          <w:lang w:val="es-MX"/>
+        </w:rPr>
+      </w:pPr>
+      <w:r>
+        <w:rPr>
+          <w:lang w:val="es-MX"/>
+        </w:rPr>
+        <w:t>https://coolors.co/</w:t>
+      </w:r>
     </w:p>
     <w:sectPr>
       <w:pgSz w:w="11906" w:h="16838"/>

</xml_diff>

<commit_message>
actualización al modulo 5
</commit_message>
<xml_diff>
--- a/Recursos.docx
+++ b/Recursos.docx
@@ -85,12 +85,86 @@
           <w:lang w:val="es-MX"/>
         </w:rPr>
       </w:pPr>
+      <w:hyperlink r:id="rId5" w:history="1">
+        <w:r>
+          <w:rPr>
+            <w:rStyle w:val="Hipervnculo"/>
+            <w:lang w:val="es-MX"/>
+          </w:rPr>
+          <w:t>https://coolors.co/</w:t>
+        </w:r>
+      </w:hyperlink>
+    </w:p>
+    <w:p>
+      <w:pPr>
+        <w:rPr>
+          <w:lang w:val="es-MX"/>
+        </w:rPr>
+      </w:pPr>
+    </w:p>
+    <w:p>
+      <w:pPr>
+        <w:rPr>
+          <w:lang w:val="es-MX"/>
+        </w:rPr>
+      </w:pPr>
       <w:r>
         <w:rPr>
           <w:lang w:val="es-MX"/>
         </w:rPr>
-        <w:t>https://coolors.co/</w:t>
+        <w:t xml:space="preserve">Página para ver la distribución de los elementos con </w:t>
       </w:r>
+      <w:proofErr w:type="spellStart"/>
+      <w:r>
+        <w:rPr>
+          <w:lang w:val="es-MX"/>
+        </w:rPr>
+        <w:t>flex</w:t>
+      </w:r>
+      <w:proofErr w:type="spellEnd"/>
+      <w:r>
+        <w:rPr>
+          <w:lang w:val="es-MX"/>
+        </w:rPr>
+        <w:t xml:space="preserve"> box</w:t>
+      </w:r>
+    </w:p>
+    <w:p>
+      <w:pPr>
+        <w:rPr>
+          <w:lang w:val="es-MX"/>
+        </w:rPr>
+      </w:pPr>
+      <w:hyperlink r:id="rId6" w:history="1">
+        <w:r>
+          <w:rPr>
+            <w:rStyle w:val="Hipervnculo"/>
+            <w:lang w:val="es-MX"/>
+          </w:rPr>
+          <w:t>https://codepen.io/enxane</w:t>
+        </w:r>
+        <w:r>
+          <w:rPr>
+            <w:rStyle w:val="Hipervnculo"/>
+            <w:lang w:val="es-MX"/>
+          </w:rPr>
+          <w:t>t</w:t>
+        </w:r>
+        <w:r>
+          <w:rPr>
+            <w:rStyle w:val="Hipervnculo"/>
+            <w:lang w:val="es-MX"/>
+          </w:rPr>
+          <w:t>a/full/adLPwv</w:t>
+        </w:r>
+      </w:hyperlink>
+    </w:p>
+    <w:p>
+      <w:pPr>
+        <w:rPr>
+          <w:lang w:val="es-MX"/>
+        </w:rPr>
+      </w:pPr>
     </w:p>
     <w:sectPr>
       <w:pgSz w:w="11906" w:h="16838"/>
@@ -551,6 +625,18 @@
       <w:shd w:val="clear" w:color="auto" w:fill="E1DFDD"/>
     </w:rPr>
   </w:style>
+  <w:style w:type="character" w:styleId="Hipervnculovisitado">
+    <w:name w:val="FollowedHyperlink"/>
+    <w:basedOn w:val="Fuentedeprrafopredeter"/>
+    <w:uiPriority w:val="99"/>
+    <w:semiHidden/>
+    <w:unhideWhenUsed/>
+    <w:rsid w:val="00206D5B"/>
+    <w:rPr>
+      <w:color w:val="954F72" w:themeColor="followedHyperlink"/>
+      <w:u w:val="single"/>
+    </w:rPr>
+  </w:style>
 </w:styles>
 </file>
 

</xml_diff>